<commit_message>
Updated with GRU and LSTM report
</commit_message>
<xml_diff>
--- a/IEEE_report_edit.docx
+++ b/IEEE_report_edit.docx
@@ -66,7 +66,15 @@
         <w:t xml:space="preserve"> </w:t>
       </w:r>
       <w:r>
-        <w:t>on SmartWatch Dataset</w:t>
+        <w:t xml:space="preserve">on </w:t>
+      </w:r>
+      <w:proofErr w:type="spellStart"/>
+      <w:r>
+        <w:t>SmartWatch</w:t>
+      </w:r>
+      <w:proofErr w:type="spellEnd"/>
+      <w:r>
+        <w:t xml:space="preserve"> Dataset</w:t>
       </w:r>
     </w:p>
     <w:tbl>
@@ -101,8 +109,13 @@
               <w:framePr w:wrap="notBeside"/>
               <w:spacing w:after="0"/>
             </w:pPr>
-            <w:r>
-              <w:t>Thi Thuy Tien Tran</w:t>
+            <w:proofErr w:type="spellStart"/>
+            <w:r>
+              <w:t>Thi</w:t>
+            </w:r>
+            <w:proofErr w:type="spellEnd"/>
+            <w:r>
+              <w:t xml:space="preserve"> Thuy Tien Tran</w:t>
             </w:r>
           </w:p>
           <w:p>
@@ -312,9 +325,19 @@
               <w:framePr w:wrap="notBeside"/>
               <w:spacing w:after="0"/>
             </w:pPr>
-            <w:r>
-              <w:t>Nimasha Warnakulasuriya</w:t>
-            </w:r>
+            <w:proofErr w:type="spellStart"/>
+            <w:r>
+              <w:t>Nimasha</w:t>
+            </w:r>
+            <w:proofErr w:type="spellEnd"/>
+            <w:r>
+              <w:t xml:space="preserve"> </w:t>
+            </w:r>
+            <w:proofErr w:type="spellStart"/>
+            <w:r>
+              <w:t>Warnakulasuriya</w:t>
+            </w:r>
+            <w:proofErr w:type="spellEnd"/>
           </w:p>
           <w:p>
             <w:pPr>
@@ -419,7 +442,15 @@
         <w:t>according to</w:t>
       </w:r>
       <w:r>
-        <w:t xml:space="preserve"> World Health Organization. With the advancement of IoT technology, fall detection systems have emerged as a promising solution for monitoring and detecting falls. This research contributes to the field by comparing state-of-the-art transformer models (TFT and BERT) with traditional deep learning models (GRU and LSTM) using SmartWatch datasets for fall detection. In da</w:t>
+        <w:t xml:space="preserve"> World Health Organization. With the advancement of IoT technology, fall detection systems have emerged as a promising solution for monitoring and detecting falls. This research contributes to the field by comparing state-of-the-art transformer models (TFT and BERT) with traditional deep learning models (GRU and LSTM) using </w:t>
+      </w:r>
+      <w:proofErr w:type="spellStart"/>
+      <w:r>
+        <w:t>SmartWatch</w:t>
+      </w:r>
+      <w:proofErr w:type="spellEnd"/>
+      <w:r>
+        <w:t xml:space="preserve"> datasets for fall detection. In da</w:t>
       </w:r>
       <w:r>
         <w:t>t</w:t>
@@ -478,10 +509,26 @@
         <w:t xml:space="preserve"> issue</w:t>
       </w:r>
       <w:r>
-        <w:t>, non-fall data was downsampled to match the number of fall instances, ensuring a balanced training set. Regarding model training, all models were trained with 20% of the data for validation, using a learning rate of 0.0001, a batch size of 512, and 50 epochs. As a result, this study found that the TFT-LSTM model performed best</w:t>
-      </w:r>
-      <w:r>
-        <w:t xml:space="preserve"> with approxiamately 96% accuracy. TFT-LSTM is</w:t>
+        <w:t xml:space="preserve">, non-fall data was </w:t>
+      </w:r>
+      <w:proofErr w:type="spellStart"/>
+      <w:r>
+        <w:t>downsampled</w:t>
+      </w:r>
+      <w:proofErr w:type="spellEnd"/>
+      <w:r>
+        <w:t xml:space="preserve"> to match the number of fall instances, ensuring a balanced training set. Regarding model training, all models were trained with 20% of the data for validation, using a learning rate of 0.0001, a batch size of 512, and 50 epochs. As a result, this study found that the TFT-LSTM model performed best</w:t>
+      </w:r>
+      <w:r>
+        <w:t xml:space="preserve"> with </w:t>
+      </w:r>
+      <w:proofErr w:type="spellStart"/>
+      <w:r>
+        <w:t>approxiamately</w:t>
+      </w:r>
+      <w:proofErr w:type="spellEnd"/>
+      <w:r>
+        <w:t xml:space="preserve"> 96% accuracy. TFT-LSTM is</w:t>
       </w:r>
       <w:r>
         <w:t xml:space="preserve"> leading in accuracy, recall, and F1-score, making it the most effective at detecting falls.</w:t>
@@ -529,14 +576,14 @@
       <w:r>
         <w:t xml:space="preserve">TFT, </w:t>
       </w:r>
-      <w:r>
-        <w:t xml:space="preserve">SmartWatch </w:t>
-      </w:r>
-      <w:proofErr w:type="gramStart"/>
-      <w:r>
-        <w:t>dataset</w:t>
-      </w:r>
-      <w:proofErr w:type="gramEnd"/>
+      <w:proofErr w:type="spellStart"/>
+      <w:r>
+        <w:t>SmartWatch</w:t>
+      </w:r>
+      <w:proofErr w:type="spellEnd"/>
+      <w:r>
+        <w:t xml:space="preserve"> dataset</w:t>
+      </w:r>
     </w:p>
     <w:bookmarkEnd w:id="0"/>
     <w:p>
@@ -758,6 +805,7 @@
       <w:r>
         <w:t xml:space="preserve">a comparative analysis of state-of-the-art transformer models (TFT and BERT) versus traditional deep learning models (GRU and LSTM) to evaluate their performance in developing fall detection models using </w:t>
       </w:r>
+      <w:proofErr w:type="spellStart"/>
       <w:r>
         <w:t>S</w:t>
       </w:r>
@@ -768,14 +816,23 @@
         <w:t>W</w:t>
       </w:r>
       <w:r>
-        <w:t>atch datasets.</w:t>
+        <w:t>atch</w:t>
+      </w:r>
+      <w:proofErr w:type="spellEnd"/>
+      <w:r>
+        <w:t xml:space="preserve"> datasets.</w:t>
       </w:r>
       <w:r>
         <w:t xml:space="preserve"> </w:t>
       </w:r>
       <w:r>
-        <w:t>The code for this study is available in this Github</w:t>
-      </w:r>
+        <w:t xml:space="preserve">The code for this study is available in this </w:t>
+      </w:r>
+      <w:proofErr w:type="spellStart"/>
+      <w:r>
+        <w:t>Github</w:t>
+      </w:r>
+      <w:proofErr w:type="spellEnd"/>
       <w:r>
         <w:t xml:space="preserve"> </w:t>
       </w:r>
@@ -1075,7 +1132,15 @@
         <w:t xml:space="preserve"> </w:t>
       </w:r>
       <w:r>
-        <w:t xml:space="preserve">Carla Taramasco et al. </w:t>
+        <w:t xml:space="preserve">Carla </w:t>
+      </w:r>
+      <w:proofErr w:type="spellStart"/>
+      <w:r>
+        <w:t>Taramasco</w:t>
+      </w:r>
+      <w:proofErr w:type="spellEnd"/>
+      <w:r>
+        <w:t xml:space="preserve"> et al. </w:t>
       </w:r>
       <w:r>
         <w:t>suggest</w:t>
@@ -1165,7 +1230,15 @@
         <w:t xml:space="preserve"> </w:t>
       </w:r>
       <w:r>
-        <w:t>Ahmad Lotfi et al.</w:t>
+        <w:t xml:space="preserve">Ahmad </w:t>
+      </w:r>
+      <w:proofErr w:type="spellStart"/>
+      <w:r>
+        <w:t>Lotfi</w:t>
+      </w:r>
+      <w:proofErr w:type="spellEnd"/>
+      <w:r>
+        <w:t xml:space="preserve"> et al.</w:t>
       </w:r>
       <w:r>
         <w:t xml:space="preserve"> </w:t>
@@ -1303,6 +1376,7 @@
       <w:r>
         <w:t xml:space="preserve"> </w:t>
       </w:r>
+      <w:proofErr w:type="spellStart"/>
       <w:r>
         <w:t>Smart</w:t>
       </w:r>
@@ -1310,7 +1384,11 @@
         <w:t>W</w:t>
       </w:r>
       <w:r>
-        <w:t>atch dataset collected data from s</w:t>
+        <w:t>atch</w:t>
+      </w:r>
+      <w:proofErr w:type="spellEnd"/>
+      <w:r>
+        <w:t xml:space="preserve"> dataset collected data from s</w:t>
       </w:r>
       <w:r>
         <w:t xml:space="preserve">even healthy participants who wore MS Band watches and engaged in simulated falls and activities of daily living (ADLs) like running and hand waving </w:t>
@@ -1337,7 +1415,15 @@
         <w:t>[1]</w:t>
       </w:r>
       <w:r>
-        <w:t xml:space="preserve">. Real-time data labeling as "Fall" or "NotFall" was accomplished through a smartphone app; however, human labeling resulted in some errors that were later fixed by post-processing to guarantee accurate labeling of fall phases </w:t>
+        <w:t>. Real-time data labeling as "Fall" or "</w:t>
+      </w:r>
+      <w:proofErr w:type="spellStart"/>
+      <w:r>
+        <w:t>NotFall</w:t>
+      </w:r>
+      <w:proofErr w:type="spellEnd"/>
+      <w:r>
+        <w:t xml:space="preserve">" was accomplished through a smartphone app; however, human labeling resulted in some errors that were later fixed by post-processing to guarantee accurate labeling of fall phases </w:t>
       </w:r>
       <w:r>
         <w:t>[1]</w:t>
@@ -1346,7 +1432,15 @@
         <w:t>.</w:t>
       </w:r>
       <w:r>
-        <w:t xml:space="preserve"> SmartWatch dataset can be accessed via this </w:t>
+        <w:t xml:space="preserve"> </w:t>
+      </w:r>
+      <w:proofErr w:type="spellStart"/>
+      <w:r>
+        <w:t>SmartWatch</w:t>
+      </w:r>
+      <w:proofErr w:type="spellEnd"/>
+      <w:r>
+        <w:t xml:space="preserve"> dataset can be accessed via this </w:t>
       </w:r>
       <w:hyperlink r:id="rId9" w:history="1">
         <w:r>
@@ -1369,16 +1463,24 @@
           <w:iCs/>
         </w:rPr>
       </w:pPr>
+      <w:proofErr w:type="spellStart"/>
       <w:r>
         <w:rPr>
           <w:iCs/>
         </w:rPr>
-        <w:t>SmartWatch dataset consists of</w:t>
-      </w:r>
+        <w:t>SmartWatch</w:t>
+      </w:r>
+      <w:proofErr w:type="spellEnd"/>
       <w:r>
         <w:rPr>
           <w:iCs/>
         </w:rPr>
+        <w:t xml:space="preserve"> dataset consists of</w:t>
+      </w:r>
+      <w:r>
+        <w:rPr>
+          <w:iCs/>
+        </w:rPr>
         <w:t xml:space="preserve"> two file</w:t>
       </w:r>
       <w:r>
@@ -1403,12 +1505,54 @@
         <w:rPr>
           <w:iCs/>
         </w:rPr>
-        <w:t xml:space="preserve"> four columns: accelerometer_x, accelerometer_y, accelerometer_z, and outcome. Outcome </w:t>
-      </w:r>
+        <w:t xml:space="preserve"> four columns: </w:t>
+      </w:r>
+      <w:proofErr w:type="spellStart"/>
       <w:r>
         <w:rPr>
           <w:iCs/>
         </w:rPr>
+        <w:t>accelerometer_x</w:t>
+      </w:r>
+      <w:proofErr w:type="spellEnd"/>
+      <w:r>
+        <w:rPr>
+          <w:iCs/>
+        </w:rPr>
+        <w:t xml:space="preserve">, </w:t>
+      </w:r>
+      <w:proofErr w:type="spellStart"/>
+      <w:r>
+        <w:rPr>
+          <w:iCs/>
+        </w:rPr>
+        <w:t>accelerometer_y</w:t>
+      </w:r>
+      <w:proofErr w:type="spellEnd"/>
+      <w:r>
+        <w:rPr>
+          <w:iCs/>
+        </w:rPr>
+        <w:t xml:space="preserve">, </w:t>
+      </w:r>
+      <w:proofErr w:type="spellStart"/>
+      <w:r>
+        <w:rPr>
+          <w:iCs/>
+        </w:rPr>
+        <w:t>accelerometer_z</w:t>
+      </w:r>
+      <w:proofErr w:type="spellEnd"/>
+      <w:r>
+        <w:rPr>
+          <w:iCs/>
+        </w:rPr>
+        <w:t xml:space="preserve">, and outcome. Outcome </w:t>
+      </w:r>
+      <w:r>
+        <w:rPr>
+          <w:iCs/>
+        </w:rPr>
         <w:t>has two values</w:t>
       </w:r>
       <w:r>
@@ -1441,11 +1585,19 @@
         </w:rPr>
         <w:t xml:space="preserve"> </w:t>
       </w:r>
+      <w:proofErr w:type="spellStart"/>
       <w:r>
         <w:rPr>
           <w:iCs/>
         </w:rPr>
-        <w:t xml:space="preserve">SmartWatch </w:t>
+        <w:t>SmartWatch</w:t>
+      </w:r>
+      <w:proofErr w:type="spellEnd"/>
+      <w:r>
+        <w:rPr>
+          <w:iCs/>
+        </w:rPr>
+        <w:t xml:space="preserve"> </w:t>
       </w:r>
       <w:r>
         <w:rPr>
@@ -1491,11 +1643,19 @@
           <w:iCs/>
         </w:rPr>
       </w:pPr>
+      <w:proofErr w:type="spellStart"/>
       <w:r>
         <w:rPr>
           <w:iCs/>
         </w:rPr>
-        <w:t xml:space="preserve">SmartWatch </w:t>
+        <w:t>SmartWatch</w:t>
+      </w:r>
+      <w:proofErr w:type="spellEnd"/>
+      <w:r>
+        <w:rPr>
+          <w:iCs/>
+        </w:rPr>
+        <w:t xml:space="preserve"> </w:t>
       </w:r>
       <w:r>
         <w:rPr>
@@ -1797,7 +1957,15 @@
         <w:jc w:val="both"/>
       </w:pPr>
       <w:r>
-        <w:t>Figure 1 illustrates signal values from the SmartWatch dataset, showing accelerometer measurements of daily body motion in the three axes: x, y, and z coordinates.</w:t>
+        <w:t xml:space="preserve">Figure 1 illustrates signal values from the </w:t>
+      </w:r>
+      <w:proofErr w:type="spellStart"/>
+      <w:r>
+        <w:t>SmartWatch</w:t>
+      </w:r>
+      <w:proofErr w:type="spellEnd"/>
+      <w:r>
+        <w:t xml:space="preserve"> dataset, showing accelerometer measurements of daily body motion in the three axes: x, y, and z coordinates.</w:t>
       </w:r>
     </w:p>
     <w:p>
@@ -1879,16 +2047,22 @@
         <w:rPr>
           <w:iCs/>
         </w:rPr>
-        <w:t xml:space="preserve"> SmartWatch </w:t>
-      </w:r>
-      <w:proofErr w:type="gramStart"/>
+        <w:t xml:space="preserve"> </w:t>
+      </w:r>
+      <w:proofErr w:type="spellStart"/>
       <w:r>
         <w:rPr>
           <w:iCs/>
         </w:rPr>
-        <w:t>dataset</w:t>
-      </w:r>
-      <w:proofErr w:type="gramEnd"/>
+        <w:t>SmartWatch</w:t>
+      </w:r>
+      <w:proofErr w:type="spellEnd"/>
+      <w:r>
+        <w:rPr>
+          <w:iCs/>
+        </w:rPr>
+        <w:t xml:space="preserve"> dataset</w:t>
+      </w:r>
     </w:p>
     <w:p>
       <w:pPr>
@@ -2008,23 +2182,291 @@
         <w:t>the gradient getting too small or large during backpropagation, they</w:t>
       </w:r>
       <w:r>
-        <w:t xml:space="preserve"> use input, forget, and output </w:t>
+        <w:t xml:space="preserve"> use input, forget, and output gates</w:t>
+      </w:r>
+      <w:r>
+        <w:t xml:space="preserve"> </w:t>
+      </w:r>
+      <w:r>
+        <w:t>to</w:t>
+      </w:r>
+      <w:r>
+        <w:t xml:space="preserve"> </w:t>
       </w:r>
       <w:r>
         <w:lastRenderedPageBreak/>
-        <w:t>gates</w:t>
+        <w:t>controlling data flow and maintaining crucial information [</w:t>
+      </w:r>
+      <w:proofErr w:type="spellStart"/>
+      <w:r>
+        <w:t>modelstmgru</w:t>
+      </w:r>
+      <w:proofErr w:type="spellEnd"/>
+      <w:r>
+        <w:t>]</w:t>
+      </w:r>
+      <w:r>
+        <w:t>.</w:t>
+      </w:r>
+    </w:p>
+    <w:p>
+      <w:pPr>
+        <w:ind w:firstLine="202"/>
+        <w:jc w:val="both"/>
+      </w:pPr>
+      <w:r>
+        <w:t xml:space="preserve">The model architecture consists of a LSTM layer, dense layer, dropout layer and output layer. </w:t>
+      </w:r>
+    </w:p>
+    <w:p>
+      <w:pPr>
+        <w:ind w:firstLine="202"/>
+        <w:jc w:val="both"/>
+      </w:pPr>
+      <w:r>
+        <w:t>The input to the model is resized into a form that resembles the training data’s dimensions</w:t>
+      </w:r>
+      <w:r>
+        <w:t xml:space="preserve">. </w:t>
+      </w:r>
+      <w:r>
+        <w:t xml:space="preserve">LSTM layer </w:t>
+      </w:r>
+      <w:r>
+        <w:t>is set with</w:t>
+      </w:r>
+      <w:r>
+        <w:t xml:space="preserve"> 256</w:t>
+      </w:r>
+      <w:r>
+        <w:t xml:space="preserve"> as the number </w:t>
+      </w:r>
+      <w:proofErr w:type="gramStart"/>
+      <w:r>
+        <w:t xml:space="preserve">of </w:t>
+      </w:r>
+      <w:r>
+        <w:t xml:space="preserve"> units</w:t>
+      </w:r>
+      <w:proofErr w:type="gramEnd"/>
+      <w:r>
+        <w:t xml:space="preserve"> and input shapes </w:t>
+      </w:r>
+      <w:r>
+        <w:t>are</w:t>
+      </w:r>
+      <w:r>
+        <w:t xml:space="preserve"> provide</w:t>
+      </w:r>
+      <w:r>
+        <w:t>d which enables</w:t>
+      </w:r>
+      <w:r>
+        <w:t xml:space="preserve"> the capacity to learn pattern and dependencies in the data.</w:t>
+      </w:r>
+    </w:p>
+    <w:p>
+      <w:pPr>
+        <w:ind w:firstLine="202"/>
+        <w:jc w:val="both"/>
+      </w:pPr>
+      <w:r>
+        <w:t xml:space="preserve">After the LSTM layer, we added a dense layer with 128 neurons and passed it through a </w:t>
+      </w:r>
+      <w:proofErr w:type="spellStart"/>
+      <w:r>
+        <w:t>ReLU</w:t>
+      </w:r>
+      <w:proofErr w:type="spellEnd"/>
+      <w:r>
+        <w:t xml:space="preserve"> activation function.</w:t>
       </w:r>
       <w:r>
         <w:t xml:space="preserve"> </w:t>
       </w:r>
       <w:r>
-        <w:t>to</w:t>
-      </w:r>
-      <w:r>
-        <w:t xml:space="preserve"> controlling data flow and maintaining crucial information [modelstmgru]</w:t>
-      </w:r>
-      <w:r>
-        <w:t>.</w:t>
+        <w:t xml:space="preserve">This layer is </w:t>
+      </w:r>
+      <w:proofErr w:type="spellStart"/>
+      <w:r>
+        <w:t>benefical</w:t>
+      </w:r>
+      <w:proofErr w:type="spellEnd"/>
+      <w:r>
+        <w:t xml:space="preserve"> in bringin</w:t>
+      </w:r>
+      <w:r>
+        <w:t>g</w:t>
+      </w:r>
+      <w:r>
+        <w:t xml:space="preserve"> non linearity to the model and </w:t>
+      </w:r>
+      <w:proofErr w:type="spellStart"/>
+      <w:proofErr w:type="gramStart"/>
+      <w:r>
+        <w:t>thus,such</w:t>
+      </w:r>
+      <w:proofErr w:type="spellEnd"/>
+      <w:proofErr w:type="gramEnd"/>
+      <w:r>
+        <w:t xml:space="preserve"> </w:t>
+      </w:r>
+      <w:proofErr w:type="spellStart"/>
+      <w:r>
+        <w:t>non linear</w:t>
+      </w:r>
+      <w:proofErr w:type="spellEnd"/>
+      <w:r>
+        <w:t xml:space="preserve"> patterns from the data can be lea</w:t>
+      </w:r>
+      <w:r>
+        <w:t>r</w:t>
+      </w:r>
+      <w:r>
+        <w:t>ned by the model.</w:t>
+      </w:r>
+    </w:p>
+    <w:p>
+      <w:pPr>
+        <w:jc w:val="both"/>
+      </w:pPr>
+      <w:r>
+        <w:t xml:space="preserve"> </w:t>
+      </w:r>
+      <w:proofErr w:type="spellStart"/>
+      <w:proofErr w:type="gramStart"/>
+      <w:r>
+        <w:t>A</w:t>
+      </w:r>
+      <w:r>
+        <w:t>gain,regularization</w:t>
+      </w:r>
+      <w:proofErr w:type="spellEnd"/>
+      <w:proofErr w:type="gramEnd"/>
+      <w:r>
+        <w:t xml:space="preserve"> technique called dropout layer was used with a dropout rate of 0.5 .This will effectively dro</w:t>
+      </w:r>
+      <w:r>
+        <w:t xml:space="preserve">p </w:t>
+      </w:r>
+      <w:r>
+        <w:t>out half</w:t>
+      </w:r>
+      <w:r>
+        <w:t xml:space="preserve"> </w:t>
+      </w:r>
+      <w:r>
+        <w:t xml:space="preserve"> the input units during training thus improving the model’s regularity and its performance.</w:t>
+      </w:r>
+      <w:r>
+        <w:t xml:space="preserve"> </w:t>
+      </w:r>
+    </w:p>
+    <w:p>
+      <w:pPr>
+        <w:jc w:val="both"/>
+      </w:pPr>
+      <w:r>
+        <w:t>The last layer is a dense layer with one neuron an</w:t>
+      </w:r>
+      <w:r>
+        <w:t>d a</w:t>
+      </w:r>
+      <w:r>
+        <w:t xml:space="preserve"> sigmoid </w:t>
+      </w:r>
+      <w:proofErr w:type="spellStart"/>
+      <w:proofErr w:type="gramStart"/>
+      <w:r>
+        <w:t>activation,which</w:t>
+      </w:r>
+      <w:proofErr w:type="spellEnd"/>
+      <w:proofErr w:type="gramEnd"/>
+      <w:r>
+        <w:t xml:space="preserve"> is used for binary classification </w:t>
+      </w:r>
+      <w:r>
+        <w:t xml:space="preserve">and it outputs a probability value that ranges from zero to one </w:t>
+      </w:r>
+      <w:proofErr w:type="spellStart"/>
+      <w:r>
+        <w:t>concering</w:t>
+      </w:r>
+      <w:proofErr w:type="spellEnd"/>
+      <w:r>
+        <w:t xml:space="preserve"> the event of a fall.</w:t>
+      </w:r>
+    </w:p>
+    <w:p>
+      <w:pPr>
+        <w:jc w:val="both"/>
+      </w:pPr>
+      <w:r>
+        <w:t xml:space="preserve">The </w:t>
+      </w:r>
+      <w:proofErr w:type="spellStart"/>
+      <w:r>
+        <w:t>adam</w:t>
+      </w:r>
+      <w:proofErr w:type="spellEnd"/>
+      <w:r>
+        <w:t xml:space="preserve"> optimizer which is </w:t>
+      </w:r>
+      <w:proofErr w:type="spellStart"/>
+      <w:r>
+        <w:t>efifcent</w:t>
+      </w:r>
+      <w:proofErr w:type="spellEnd"/>
+      <w:r>
+        <w:t xml:space="preserve"> and it has the ability to adjust the learning rate is used to compile the </w:t>
+      </w:r>
+      <w:proofErr w:type="spellStart"/>
+      <w:proofErr w:type="gramStart"/>
+      <w:r>
+        <w:t>model.Having</w:t>
+      </w:r>
+      <w:proofErr w:type="spellEnd"/>
+      <w:proofErr w:type="gramEnd"/>
+      <w:r>
+        <w:t xml:space="preserve"> a fixed learning rate of 0.001.Binary cross-entropy loss is used to train this model as it falls under the binary classification problems.</w:t>
+      </w:r>
+    </w:p>
+    <w:p>
+      <w:pPr>
+        <w:jc w:val="both"/>
+      </w:pPr>
+      <w:r>
+        <w:t xml:space="preserve">However in our experiment,50 epochs and a batch size </w:t>
+      </w:r>
+      <w:proofErr w:type="gramStart"/>
+      <w:r>
+        <w:t>of  32</w:t>
+      </w:r>
+      <w:proofErr w:type="gramEnd"/>
+      <w:r>
+        <w:t xml:space="preserve"> were </w:t>
+      </w:r>
+      <w:proofErr w:type="spellStart"/>
+      <w:r>
+        <w:t>set.The</w:t>
+      </w:r>
+      <w:proofErr w:type="spellEnd"/>
+      <w:r>
+        <w:t xml:space="preserve"> earl</w:t>
+      </w:r>
+      <w:r>
+        <w:t>y</w:t>
+      </w:r>
+      <w:r>
+        <w:t xml:space="preserve"> stopping callback is used to prevent overfitting and automatically stop training if the model’s performance on the </w:t>
+      </w:r>
+      <w:proofErr w:type="spellStart"/>
+      <w:r>
+        <w:t>validationset</w:t>
+      </w:r>
+      <w:proofErr w:type="spellEnd"/>
+      <w:r>
+        <w:t xml:space="preserve"> dos not increase with time during training.</w:t>
       </w:r>
     </w:p>
     <w:p>
@@ -2044,57 +2486,169 @@
       </w:r>
     </w:p>
     <w:p>
+      <w:proofErr w:type="gramStart"/>
+      <w:r>
+        <w:t>Similar to</w:t>
+      </w:r>
+      <w:proofErr w:type="gramEnd"/>
+      <w:r>
+        <w:t xml:space="preserve"> LSTM, Gated Recurrent Unit (GRU) is a type of Recurrent Neural Network, but it has a simpler structure with no output gate [17]. Instead, it uses update and reset gates to choose which data should be passed to the output [17]. In this paper, a fall detection system is designed using the GRU architecture, which is quite fitting for sequential data since it manages to capture temporal dependencies very well.</w:t>
+      </w:r>
+    </w:p>
+    <w:p>
+      <w:r>
+        <w:t xml:space="preserve">The input to the model is then reshaped according to the dimensions of the training data, representing sequence length and number of features respectively. We configured the GRU layer with 256 units. </w:t>
+      </w:r>
+    </w:p>
+    <w:p>
+      <w:r>
+        <w:t xml:space="preserve">Then, we applied a fully connected Dense layer of 128 units and applied the </w:t>
+      </w:r>
+      <w:proofErr w:type="spellStart"/>
+      <w:r>
+        <w:t>ReLU</w:t>
+      </w:r>
+      <w:proofErr w:type="spellEnd"/>
+      <w:r>
+        <w:t xml:space="preserve"> activation function after the GRU layer. This layer helps in the addition of nonlinearity into the model, therefore allowing the model to pick complicated patterns from the data. To prevent overfitting, a dropout layer has been used with a dropout rate of 0.5. This will randomly set half of the input units to zero during training, helping the model to be more robust and generalizable.</w:t>
+      </w:r>
+    </w:p>
+    <w:p>
+      <w:r>
+        <w:t xml:space="preserve">The last layer is a dense layer with one unit and sigmoid activation which is very appropriate for binary classification, as it returns a probability value between zero and one regarding the occurrence of a fall. We are using the Adam optimizer, which is efficient and has an adaptive learning rate. We set a pre-defined learning rate with a value </w:t>
+      </w:r>
+      <w:proofErr w:type="gramStart"/>
+      <w:r>
+        <w:t>of  0.0001.</w:t>
+      </w:r>
+      <w:proofErr w:type="gramEnd"/>
+      <w:r>
+        <w:t xml:space="preserve"> </w:t>
+      </w:r>
+      <w:proofErr w:type="gramStart"/>
+      <w:r>
+        <w:t>Also</w:t>
+      </w:r>
+      <w:proofErr w:type="gramEnd"/>
+      <w:r>
+        <w:t xml:space="preserve"> we used the binary cross-entropy loss function and </w:t>
+      </w:r>
+      <w:r>
+        <w:t>optimized this model for binary classification. As an evaluation metric of model performance, we chose accuracy.</w:t>
+      </w:r>
+    </w:p>
+    <w:p>
+      <w:r>
+        <w:t xml:space="preserve">The number of epochs is 50, with a batch size of 32. We used 20% for the validation split to check how well our model worked on data it had not seen before. The early stopping callback will stop training if the model fails to perform better in the validation set </w:t>
+      </w:r>
+      <w:proofErr w:type="gramStart"/>
+      <w:r>
+        <w:t>in order to</w:t>
+      </w:r>
+      <w:proofErr w:type="gramEnd"/>
+      <w:r>
+        <w:t xml:space="preserve"> prevent overfitting and save time during training.</w:t>
+      </w:r>
+    </w:p>
+    <w:p>
+      <w:pPr>
+        <w:pStyle w:val="Heading3"/>
+        <w:rPr>
+          <w:i w:val="0"/>
+          <w:iCs w:val="0"/>
+        </w:rPr>
+      </w:pPr>
+      <w:r>
+        <w:rPr>
+          <w:i w:val="0"/>
+          <w:iCs w:val="0"/>
+        </w:rPr>
+        <w:t>BERT</w:t>
+      </w:r>
+    </w:p>
+    <w:p>
       <w:pPr>
         <w:ind w:firstLine="202"/>
         <w:jc w:val="both"/>
       </w:pPr>
+      <w:r>
+        <w:t xml:space="preserve">BERT (Bidirectional Encoder Representations from Transformers) is a cutting-edge natural language processing method released by Google in 2018 </w:t>
+      </w:r>
+      <w:r>
+        <w:t>[18]</w:t>
+      </w:r>
+      <w:r>
+        <w:t xml:space="preserve">. The transformer architecture it uses has 12 encoder layers, 8 attention heads, 768 hidden units, 512 hidden units, and 110 million parameters in total </w:t>
+      </w:r>
+      <w:r>
+        <w:t>[18]</w:t>
+      </w:r>
+      <w:r>
+        <w:t>.</w:t>
+      </w:r>
+    </w:p>
+    <w:p>
+      <w:pPr>
+        <w:pStyle w:val="Heading3"/>
+      </w:pPr>
+      <w:r>
+        <w:t>TFT</w:t>
+      </w:r>
+    </w:p>
+    <w:p>
+      <w:pPr>
+        <w:ind w:firstLine="202"/>
+      </w:pPr>
+      <w:r>
+        <w:t>Temporal Fusion Transformer (TFT) is a deep neural network based on attention to multi-horizon forecasting [19]. To integrate data from multiple time steps, TFT uses multi-head attention, LSTMs for local time-dependent processing, and Gated Residual Network blocks for effective information flow [19</w:t>
+      </w:r>
       <w:proofErr w:type="gramStart"/>
       <w:r>
-        <w:t>Similar to</w:t>
+        <w:t>].In</w:t>
       </w:r>
       <w:proofErr w:type="gramEnd"/>
       <w:r>
-        <w:t xml:space="preserve"> LSTM, Gated Recurrent Unit (GRU) is a type of Recurrent Neural Network, but it has a simpler structure with no output gate </w:t>
-      </w:r>
-      <w:r>
-        <w:t>[17]</w:t>
-      </w:r>
-      <w:r>
-        <w:t xml:space="preserve">. Instead, it uses update and reset gates to </w:t>
-      </w:r>
-      <w:r>
-        <w:t>choose</w:t>
-      </w:r>
-      <w:r>
-        <w:t xml:space="preserve"> which </w:t>
-      </w:r>
-      <w:r>
-        <w:t>data</w:t>
-      </w:r>
-      <w:r>
-        <w:t xml:space="preserve"> should be passed to the output </w:t>
-      </w:r>
-      <w:r>
-        <w:t>[17]</w:t>
-      </w:r>
-      <w:r>
-        <w:t>.</w:t>
-      </w:r>
-    </w:p>
-    <w:p>
-      <w:pPr>
-        <w:pStyle w:val="Heading3"/>
-        <w:rPr>
-          <w:i w:val="0"/>
-          <w:iCs w:val="0"/>
-        </w:rPr>
-      </w:pPr>
-      <w:r>
-        <w:rPr>
-          <w:i w:val="0"/>
-          <w:iCs w:val="0"/>
-        </w:rPr>
-        <w:t>BERT</w:t>
+        <w:t xml:space="preserve"> this paper, we use two different TFT architectures in our fall detection system to utilize the benefits of both GRU and LSTM units in extracting temporal dependencies needed for an accurate prediction.</w:t>
+      </w:r>
+    </w:p>
+    <w:p>
+      <w:pPr>
+        <w:ind w:firstLine="202"/>
+      </w:pPr>
+      <w:r>
+        <w:t>The input shape for both models here is (403*3), which signifies sequence length and the number of features, respectively. The first model has a GRU layer as its backbone, while the second model uses an LSTM layer, both with 256 units. Conversely, GRUs and LSTMs are RNNs that deal well with the vanishing gradient problem and thus are fitting for processing and predicting sequential data. These recurrent layers output sequences, which are then fed into a Multi-Head Attention layer with four heads. Moreover, such an attention mechanism enhances the capability of the model to focus on different parts of the sequence for improving learning.</w:t>
+      </w:r>
+    </w:p>
+    <w:p>
+      <w:pPr>
+        <w:ind w:firstLine="202"/>
+      </w:pPr>
+      <w:r>
+        <w:t xml:space="preserve">The Dense layer in both models is implemented to be 256 units with a sigmoid activation to allow the models to control the amount of information that goes through and retain only important features. Then, a Dense layer with 128 units and </w:t>
+      </w:r>
+      <w:proofErr w:type="spellStart"/>
+      <w:r>
+        <w:t>ReLU</w:t>
+      </w:r>
+      <w:proofErr w:type="spellEnd"/>
+      <w:r>
+        <w:t xml:space="preserve"> activation is added </w:t>
+      </w:r>
+      <w:proofErr w:type="gramStart"/>
+      <w:r>
+        <w:t>in order to</w:t>
+      </w:r>
+      <w:proofErr w:type="gramEnd"/>
+      <w:r>
+        <w:t xml:space="preserve"> introduce non-linearity that will let it learn complex patterns, followed by a dropout layer of 0.5 to avoid overfitting.</w:t>
+      </w:r>
+    </w:p>
+    <w:p>
+      <w:pPr>
+        <w:ind w:firstLine="202"/>
+      </w:pPr>
+      <w:r>
+        <w:t>It should be noted that both models use only a single unit with the sigmoid activation function for their Dense layers in the final output layer, making them appropriate for binary classification, since it would output values that correspond to probability values between zero and one related to the likelihood of a fall. For both models, the compilation has been done using the Adam optimizer due to its efficiency and adaptive learning rate. This model has used an initial learning rate of 0.0001. Binary cross-entropy is used as the loss function for the optimization process of the models in binary classification, and the accuracy evaluation metric is used to measure their performance.</w:t>
       </w:r>
     </w:p>
     <w:p>
@@ -2103,48 +2657,11 @@
         <w:jc w:val="both"/>
       </w:pPr>
       <w:r>
-        <w:t xml:space="preserve">BERT (Bidirectional Encoder Representations from Transformers) is a cutting-edge natural language processing method released by Google in 2018 </w:t>
-      </w:r>
-      <w:r>
-        <w:t>[18]</w:t>
-      </w:r>
-      <w:r>
-        <w:t xml:space="preserve">. The transformer architecture it uses has 12 encoder layers, 8 attention heads, 768 hidden units, 512 hidden units, and 110 million parameters in total </w:t>
-      </w:r>
-      <w:r>
-        <w:t>[18]</w:t>
-      </w:r>
-      <w:r>
-        <w:t>.</w:t>
-      </w:r>
-    </w:p>
-    <w:p>
-      <w:pPr>
-        <w:pStyle w:val="Heading3"/>
-      </w:pPr>
-      <w:r>
-        <w:t>TFT</w:t>
-      </w:r>
-    </w:p>
-    <w:p>
-      <w:pPr>
-        <w:ind w:firstLine="202"/>
-        <w:jc w:val="both"/>
-      </w:pPr>
-      <w:r>
-        <w:t xml:space="preserve">Temporal Fusion Transformer (TFT) is a deep neural network based on attention for multi-horizon forecasting </w:t>
-      </w:r>
-      <w:r>
-        <w:t>[19]</w:t>
-      </w:r>
-      <w:r>
-        <w:t xml:space="preserve">. To integrate data from multiple time steps, TFT uses multi-head attention, LSTMs for local time-dependent processing, and Gated Residual Network blocks for effective information flow </w:t>
-      </w:r>
-      <w:r>
-        <w:t>[19]</w:t>
-      </w:r>
-      <w:r>
-        <w:t>.</w:t>
+        <w:t xml:space="preserve">The number of epochs will be set up to 50 with a batch size of 512. Here, the validation split will be 20%. No part of the data will be used for training; it will all be saved to test model performance. An early stopping callback is applied to stop the training process whenever the models' performance on the </w:t>
+      </w:r>
+      <w:r>
+        <w:lastRenderedPageBreak/>
+        <w:t>validation set does not improve further, thus avoiding overfitting and reducing train time.</w:t>
       </w:r>
     </w:p>
     <w:p>
@@ -2306,12 +2823,14 @@
           <w:iCs/>
         </w:rPr>
       </w:pPr>
+      <w:proofErr w:type="spellStart"/>
       <w:r>
         <w:rPr>
           <w:iCs/>
         </w:rPr>
         <w:t>SmartWatch</w:t>
       </w:r>
+      <w:proofErr w:type="spellEnd"/>
       <w:r>
         <w:rPr>
           <w:iCs/>
@@ -2322,16 +2841,8 @@
         <w:rPr>
           <w:iCs/>
         </w:rPr>
-        <w:t xml:space="preserve"> dataset </w:t>
-      </w:r>
-      <w:proofErr w:type="gramStart"/>
-      <w:r>
-        <w:rPr>
-          <w:iCs/>
-        </w:rPr>
-        <w:t>description</w:t>
-      </w:r>
-      <w:proofErr w:type="gramEnd"/>
+        <w:t xml:space="preserve"> dataset description</w:t>
+      </w:r>
     </w:p>
     <w:p>
       <w:pPr>
@@ -2647,7 +3158,15 @@
         <w:t xml:space="preserve"> </w:t>
       </w:r>
       <w:r>
-        <w:t>To address this, the non-fall data was downsampled to match the number of fall instances</w:t>
+        <w:t xml:space="preserve">To address this, the non-fall data was </w:t>
+      </w:r>
+      <w:proofErr w:type="spellStart"/>
+      <w:r>
+        <w:t>downsampled</w:t>
+      </w:r>
+      <w:proofErr w:type="spellEnd"/>
+      <w:r>
+        <w:t xml:space="preserve"> to match the number of fall instances</w:t>
       </w:r>
       <w:r>
         <w:t xml:space="preserve"> in both generated training and testing dataset. As a result, </w:t>
@@ -2668,10 +3187,15 @@
         <w:t>generated</w:t>
       </w:r>
       <w:r>
-        <w:t xml:space="preserve"> training dataset, and 1,456 non-fall </w:t>
-      </w:r>
-      <w:r>
-        <w:t xml:space="preserve">instances of of </w:t>
+        <w:t xml:space="preserve"> training dataset, and 1,456 non-fall instances of </w:t>
+      </w:r>
+      <w:proofErr w:type="spellStart"/>
+      <w:r>
+        <w:t>of</w:t>
+      </w:r>
+      <w:proofErr w:type="spellEnd"/>
+      <w:r>
+        <w:t xml:space="preserve"> </w:t>
       </w:r>
       <w:r>
         <w:t xml:space="preserve">15,733 in </w:t>
@@ -2730,11 +3254,19 @@
           <w:iCs/>
         </w:rPr>
       </w:pPr>
+      <w:proofErr w:type="spellStart"/>
       <w:r>
         <w:rPr>
           <w:iCs/>
         </w:rPr>
-        <w:t xml:space="preserve">SmartWatch </w:t>
+        <w:t>SmartWatch</w:t>
+      </w:r>
+      <w:proofErr w:type="spellEnd"/>
+      <w:r>
+        <w:rPr>
+          <w:iCs/>
+        </w:rPr>
+        <w:t xml:space="preserve"> </w:t>
       </w:r>
       <w:r>
         <w:rPr>
@@ -3050,7 +3582,10 @@
         <w:t xml:space="preserve"> training</w:t>
       </w:r>
       <w:r>
-        <w:t xml:space="preserve"> data was used for validation, and the model's parameters were initialized at random. 50 epochs of training were conducted with a batch size of 512 and a learning rate of 0.0001. </w:t>
+        <w:t xml:space="preserve"> data was used for validation, and the model's parameters were initialized at random. 50 epochs of </w:t>
+      </w:r>
+      <w:r>
+        <w:t xml:space="preserve">training were conducted with a batch size of 512 and a learning rate of 0.0001. </w:t>
       </w:r>
       <w:proofErr w:type="gramStart"/>
       <w:r>
@@ -3367,7 +3902,23 @@
               <w:ind w:firstLine="0"/>
             </w:pPr>
             <w:r>
-              <w:t>monitor='val_loss', patience=1, restore_best_weights=True</w:t>
+              <w:t>monitor='</w:t>
+            </w:r>
+            <w:proofErr w:type="spellStart"/>
+            <w:r>
+              <w:t>val_loss</w:t>
+            </w:r>
+            <w:proofErr w:type="spellEnd"/>
+            <w:r>
+              <w:t xml:space="preserve">', patience=1, </w:t>
+            </w:r>
+            <w:proofErr w:type="spellStart"/>
+            <w:r>
+              <w:t>restore_best_weights</w:t>
+            </w:r>
+            <w:proofErr w:type="spellEnd"/>
+            <w:r>
+              <w:t>=True</w:t>
             </w:r>
           </w:p>
         </w:tc>
@@ -3395,7 +3946,15 @@
         <w:jc w:val="both"/>
       </w:pPr>
       <w:r>
-        <w:t>Python and Jupyter Notebook</w:t>
+        <w:t xml:space="preserve">Python and </w:t>
+      </w:r>
+      <w:proofErr w:type="spellStart"/>
+      <w:r>
+        <w:t>Jupyter</w:t>
+      </w:r>
+      <w:proofErr w:type="spellEnd"/>
+      <w:r>
+        <w:t xml:space="preserve"> Notebook</w:t>
       </w:r>
       <w:r>
         <w:t xml:space="preserve"> is used</w:t>
@@ -3446,12 +4005,14 @@
         </w:rPr>
         <w:t xml:space="preserve">Platform: </w:t>
       </w:r>
+      <w:proofErr w:type="spellStart"/>
       <w:r>
         <w:rPr>
           <w:lang w:val="en-CA"/>
         </w:rPr>
         <w:t>Tensorflow</w:t>
       </w:r>
+      <w:proofErr w:type="spellEnd"/>
     </w:p>
     <w:p>
       <w:pPr>
@@ -3475,20 +4036,56 @@
         <w:rPr>
           <w:lang w:val="en-CA"/>
         </w:rPr>
-        <w:t xml:space="preserve"> numpy, pandas,</w:t>
-      </w:r>
+        <w:t xml:space="preserve"> </w:t>
+      </w:r>
+      <w:proofErr w:type="spellStart"/>
       <w:r>
         <w:rPr>
           <w:lang w:val="en-CA"/>
         </w:rPr>
-        <w:t xml:space="preserve"> tqdm, collections, time, pickle,</w:t>
-      </w:r>
+        <w:t>numpy</w:t>
+      </w:r>
+      <w:proofErr w:type="spellEnd"/>
       <w:r>
         <w:rPr>
           <w:lang w:val="en-CA"/>
         </w:rPr>
-        <w:t xml:space="preserve"> matplotlib, random, sklearn</w:t>
-      </w:r>
+        <w:t>, pandas,</w:t>
+      </w:r>
+      <w:r>
+        <w:rPr>
+          <w:lang w:val="en-CA"/>
+        </w:rPr>
+        <w:t xml:space="preserve"> </w:t>
+      </w:r>
+      <w:proofErr w:type="spellStart"/>
+      <w:r>
+        <w:rPr>
+          <w:lang w:val="en-CA"/>
+        </w:rPr>
+        <w:t>tqdm</w:t>
+      </w:r>
+      <w:proofErr w:type="spellEnd"/>
+      <w:r>
+        <w:rPr>
+          <w:lang w:val="en-CA"/>
+        </w:rPr>
+        <w:t>, collections, time, pickle,</w:t>
+      </w:r>
+      <w:r>
+        <w:rPr>
+          <w:lang w:val="en-CA"/>
+        </w:rPr>
+        <w:t xml:space="preserve"> matplotlib, random, </w:t>
+      </w:r>
+      <w:proofErr w:type="spellStart"/>
+      <w:r>
+        <w:rPr>
+          <w:lang w:val="en-CA"/>
+        </w:rPr>
+        <w:t>sklearn</w:t>
+      </w:r>
+      <w:proofErr w:type="spellEnd"/>
     </w:p>
     <w:p>
       <w:pPr>
@@ -3667,7 +4264,6 @@
         <w:ind w:firstLine="202"/>
       </w:pPr>
       <w:r>
-        <w:lastRenderedPageBreak/>
         <w:t>Recall or s</w:t>
       </w:r>
       <w:r>
@@ -3956,8 +4552,13 @@
         <w:t xml:space="preserve"> </w:t>
       </w:r>
       <w:r>
-        <w:t>The AUC-ROC curve is used to visualize the effectivenes</w:t>
-      </w:r>
+        <w:t xml:space="preserve">The AUC-ROC curve is used to visualize the </w:t>
+      </w:r>
+      <w:proofErr w:type="spellStart"/>
+      <w:r>
+        <w:t>effectivenes</w:t>
+      </w:r>
+      <w:proofErr w:type="spellEnd"/>
       <w:r>
         <w:t xml:space="preserve"> </w:t>
       </w:r>
@@ -3976,6 +4577,7 @@
         <w:pStyle w:val="Heading1"/>
       </w:pPr>
       <w:r>
+        <w:lastRenderedPageBreak/>
         <w:t>R</w:t>
       </w:r>
       <w:r>
@@ -4005,13 +4607,8 @@
         <w:t>V</w:t>
       </w:r>
       <w:r>
-        <w:t xml:space="preserve"> illustrates the performance of four models </w:t>
-      </w:r>
-      <w:proofErr w:type="gramStart"/>
-      <w:r>
-        <w:t>based</w:t>
-      </w:r>
-      <w:proofErr w:type="gramEnd"/>
+        <w:t xml:space="preserve"> illustrates the performance of four models based</w:t>
+      </w:r>
     </w:p>
     <w:p>
       <w:pPr>
@@ -4078,7 +4675,6 @@
         </w:rPr>
         <w:t xml:space="preserve"> </w:t>
       </w:r>
-      <w:proofErr w:type="gramStart"/>
       <w:r>
         <w:rPr>
           <w:iCs/>
@@ -4091,7 +4687,6 @@
         </w:rPr>
         <w:t>omparison</w:t>
       </w:r>
-      <w:proofErr w:type="gramEnd"/>
     </w:p>
     <w:p>
       <w:pPr>
@@ -4119,12 +4714,12 @@
         <w:tblLook w:val="04A0" w:firstRow="1" w:lastRow="0" w:firstColumn="1" w:lastColumn="0" w:noHBand="0" w:noVBand="1"/>
       </w:tblPr>
       <w:tblGrid>
-        <w:gridCol w:w="1197"/>
-        <w:gridCol w:w="783"/>
-        <w:gridCol w:w="804"/>
-        <w:gridCol w:w="783"/>
-        <w:gridCol w:w="857"/>
-        <w:gridCol w:w="832"/>
+        <w:gridCol w:w="1162"/>
+        <w:gridCol w:w="771"/>
+        <w:gridCol w:w="777"/>
+        <w:gridCol w:w="771"/>
+        <w:gridCol w:w="792"/>
+        <w:gridCol w:w="757"/>
       </w:tblGrid>
       <w:tr>
         <w:trPr>
@@ -4774,7 +5369,15 @@
         <w:jc w:val="both"/>
       </w:pPr>
       <w:r>
-        <w:t>In summary, through this research, we have developed sophisticated deep learning models to evaluate the SmartWatch dataset, improving classification performance of fall detection. Furthermore, we conducted a methodical comparison of LSTM, GRU, BERT, TFT-LSTM, and TFT-GRU</w:t>
+        <w:t xml:space="preserve">In summary, through this research, we have developed sophisticated deep learning models to evaluate the </w:t>
+      </w:r>
+      <w:proofErr w:type="spellStart"/>
+      <w:r>
+        <w:t>SmartWatch</w:t>
+      </w:r>
+      <w:proofErr w:type="spellEnd"/>
+      <w:r>
+        <w:t xml:space="preserve"> dataset, improving classification performance of fall detection. Furthermore, we conducted a methodical comparison of LSTM, GRU, BERT, TFT-LSTM, and TFT-GRU</w:t>
       </w:r>
       <w:r>
         <w:t xml:space="preserve"> to assess each deep learning method's effic</w:t>
@@ -4799,7 +5402,15 @@
         <w:t>Instead of</w:t>
       </w:r>
       <w:r>
-        <w:t xml:space="preserve"> depending just on one random downsampling technique, w</w:t>
+        <w:t xml:space="preserve"> depending just on one random </w:t>
+      </w:r>
+      <w:proofErr w:type="spellStart"/>
+      <w:r>
+        <w:t>downsampling</w:t>
+      </w:r>
+      <w:proofErr w:type="spellEnd"/>
+      <w:r>
+        <w:t xml:space="preserve"> technique, w</w:t>
       </w:r>
       <w:r>
         <w:t>e</w:t>
@@ -4814,11 +5425,21 @@
         <w:t>multiple</w:t>
       </w:r>
       <w:r>
-        <w:t xml:space="preserve"> downsampling iterations, then </w:t>
-      </w:r>
+        <w:t xml:space="preserve"> </w:t>
+      </w:r>
+      <w:proofErr w:type="spellStart"/>
+      <w:r>
+        <w:t>downsampling</w:t>
+      </w:r>
+      <w:proofErr w:type="spellEnd"/>
+      <w:r>
+        <w:t xml:space="preserve"> iterations, then </w:t>
+      </w:r>
+      <w:proofErr w:type="spellStart"/>
       <w:r>
         <w:t>calcualte</w:t>
       </w:r>
+      <w:proofErr w:type="spellEnd"/>
       <w:r>
         <w:t xml:space="preserve"> the average </w:t>
       </w:r>
@@ -4891,7 +5512,39 @@
           <w:sz w:val="16"/>
           <w:szCs w:val="16"/>
         </w:rPr>
-        <w:t xml:space="preserve"> T. Mauldin, M. Canby, V. Metsis, A. Ngu, and C. Rivera, “SmartFall: A Smartwatch-Based Fall Detection System Using Deep Learning,” </w:t>
+        <w:t xml:space="preserve"> T. Mauldin, M. Canby, V. </w:t>
+      </w:r>
+      <w:proofErr w:type="spellStart"/>
+      <w:r>
+        <w:rPr>
+          <w:sz w:val="16"/>
+          <w:szCs w:val="16"/>
+        </w:rPr>
+        <w:t>Metsis</w:t>
+      </w:r>
+      <w:proofErr w:type="spellEnd"/>
+      <w:r>
+        <w:rPr>
+          <w:sz w:val="16"/>
+          <w:szCs w:val="16"/>
+        </w:rPr>
+        <w:t>, A. Ngu, and C. Rivera, “</w:t>
+      </w:r>
+      <w:proofErr w:type="spellStart"/>
+      <w:r>
+        <w:rPr>
+          <w:sz w:val="16"/>
+          <w:szCs w:val="16"/>
+        </w:rPr>
+        <w:t>SmartFall</w:t>
+      </w:r>
+      <w:proofErr w:type="spellEnd"/>
+      <w:r>
+        <w:rPr>
+          <w:sz w:val="16"/>
+          <w:szCs w:val="16"/>
+        </w:rPr>
+        <w:t xml:space="preserve">: A Smartwatch-Based Fall Detection System Using Deep Learning,” </w:t>
       </w:r>
       <w:r>
         <w:rPr>
@@ -4907,7 +5560,23 @@
           <w:sz w:val="16"/>
           <w:szCs w:val="16"/>
         </w:rPr>
-        <w:t>, vol. 18, no. 10, p. 3363, Oct. 2018, doi: https://doi.org/10.3390/s18103363.</w:t>
+        <w:t xml:space="preserve">, vol. 18, no. 10, p. 3363, Oct. 2018, </w:t>
+      </w:r>
+      <w:proofErr w:type="spellStart"/>
+      <w:r>
+        <w:rPr>
+          <w:sz w:val="16"/>
+          <w:szCs w:val="16"/>
+        </w:rPr>
+        <w:t>doi</w:t>
+      </w:r>
+      <w:proofErr w:type="spellEnd"/>
+      <w:r>
+        <w:rPr>
+          <w:sz w:val="16"/>
+          <w:szCs w:val="16"/>
+        </w:rPr>
+        <w:t>: https://doi.org/10.3390/s18103363.</w:t>
       </w:r>
     </w:p>
     <w:p>
@@ -4931,7 +5600,71 @@
           <w:sz w:val="16"/>
           <w:szCs w:val="16"/>
         </w:rPr>
-        <w:t xml:space="preserve"> M. Musci, D. De Martini, N. Blago, T. Facchinetti, and M. Piastra, “Online Fall Detection Using Recurrent Neural Networks,” </w:t>
+        <w:t xml:space="preserve"> M. </w:t>
+      </w:r>
+      <w:proofErr w:type="spellStart"/>
+      <w:r>
+        <w:rPr>
+          <w:sz w:val="16"/>
+          <w:szCs w:val="16"/>
+        </w:rPr>
+        <w:t>Musci</w:t>
+      </w:r>
+      <w:proofErr w:type="spellEnd"/>
+      <w:r>
+        <w:rPr>
+          <w:sz w:val="16"/>
+          <w:szCs w:val="16"/>
+        </w:rPr>
+        <w:t xml:space="preserve">, D. De Martini, N. </w:t>
+      </w:r>
+      <w:proofErr w:type="spellStart"/>
+      <w:r>
+        <w:rPr>
+          <w:sz w:val="16"/>
+          <w:szCs w:val="16"/>
+        </w:rPr>
+        <w:t>Blago</w:t>
+      </w:r>
+      <w:proofErr w:type="spellEnd"/>
+      <w:r>
+        <w:rPr>
+          <w:sz w:val="16"/>
+          <w:szCs w:val="16"/>
+        </w:rPr>
+        <w:t xml:space="preserve">, T. </w:t>
+      </w:r>
+      <w:proofErr w:type="spellStart"/>
+      <w:r>
+        <w:rPr>
+          <w:sz w:val="16"/>
+          <w:szCs w:val="16"/>
+        </w:rPr>
+        <w:t>Facchinetti</w:t>
+      </w:r>
+      <w:proofErr w:type="spellEnd"/>
+      <w:r>
+        <w:rPr>
+          <w:sz w:val="16"/>
+          <w:szCs w:val="16"/>
+        </w:rPr>
+        <w:t xml:space="preserve">, and M. </w:t>
+      </w:r>
+      <w:proofErr w:type="spellStart"/>
+      <w:r>
+        <w:rPr>
+          <w:sz w:val="16"/>
+          <w:szCs w:val="16"/>
+        </w:rPr>
+        <w:t>Piastra</w:t>
+      </w:r>
+      <w:proofErr w:type="spellEnd"/>
+      <w:r>
+        <w:rPr>
+          <w:sz w:val="16"/>
+          <w:szCs w:val="16"/>
+        </w:rPr>
+        <w:t xml:space="preserve">, “Online Fall Detection Using Recurrent Neural Networks,” </w:t>
       </w:r>
       <w:r>
         <w:rPr>
@@ -4947,7 +5680,23 @@
           <w:sz w:val="16"/>
           <w:szCs w:val="16"/>
         </w:rPr>
-        <w:t xml:space="preserve">, vol. 9, no. 3, pp. 1276–1289, Jul. 2021, doi: </w:t>
+        <w:t xml:space="preserve">, vol. 9, no. 3, pp. 1276–1289, Jul. 2021, </w:t>
+      </w:r>
+      <w:proofErr w:type="spellStart"/>
+      <w:r>
+        <w:rPr>
+          <w:sz w:val="16"/>
+          <w:szCs w:val="16"/>
+        </w:rPr>
+        <w:t>doi</w:t>
+      </w:r>
+      <w:proofErr w:type="spellEnd"/>
+      <w:r>
+        <w:rPr>
+          <w:sz w:val="16"/>
+          <w:szCs w:val="16"/>
+        </w:rPr>
+        <w:t xml:space="preserve">: </w:t>
       </w:r>
       <w:hyperlink r:id="rId11" w:history="1">
         <w:r>
@@ -5004,7 +5753,23 @@
           <w:sz w:val="16"/>
           <w:szCs w:val="16"/>
         </w:rPr>
-        <w:t xml:space="preserve">, Jul. 2020, doi: </w:t>
+        <w:t xml:space="preserve">, Jul. 2020, </w:t>
+      </w:r>
+      <w:proofErr w:type="spellStart"/>
+      <w:r>
+        <w:rPr>
+          <w:sz w:val="16"/>
+          <w:szCs w:val="16"/>
+        </w:rPr>
+        <w:t>doi</w:t>
+      </w:r>
+      <w:proofErr w:type="spellEnd"/>
+      <w:r>
+        <w:rPr>
+          <w:sz w:val="16"/>
+          <w:szCs w:val="16"/>
+        </w:rPr>
+        <w:t xml:space="preserve">: </w:t>
       </w:r>
       <w:hyperlink r:id="rId12" w:history="1">
         <w:r>
@@ -5068,7 +5833,23 @@
           <w:sz w:val="16"/>
           <w:szCs w:val="16"/>
         </w:rPr>
-        <w:t>, vol. 8, pp. 166117–166137, 2020, doi: https://doi.org/10.1109/access.2020.3021943.</w:t>
+        <w:t xml:space="preserve">, vol. 8, pp. 166117–166137, 2020, </w:t>
+      </w:r>
+      <w:proofErr w:type="spellStart"/>
+      <w:r>
+        <w:rPr>
+          <w:sz w:val="16"/>
+          <w:szCs w:val="16"/>
+        </w:rPr>
+        <w:t>doi</w:t>
+      </w:r>
+      <w:proofErr w:type="spellEnd"/>
+      <w:r>
+        <w:rPr>
+          <w:sz w:val="16"/>
+          <w:szCs w:val="16"/>
+        </w:rPr>
+        <w:t>: https://doi.org/10.1109/access.2020.3021943.</w:t>
       </w:r>
     </w:p>
     <w:p>
@@ -5108,7 +5889,23 @@
           <w:sz w:val="16"/>
           <w:szCs w:val="16"/>
         </w:rPr>
-        <w:t>, doi: 10.1109/JIOT.2024.3421336.</w:t>
+        <w:t xml:space="preserve">, </w:t>
+      </w:r>
+      <w:proofErr w:type="spellStart"/>
+      <w:r>
+        <w:rPr>
+          <w:sz w:val="16"/>
+          <w:szCs w:val="16"/>
+        </w:rPr>
+        <w:t>doi</w:t>
+      </w:r>
+      <w:proofErr w:type="spellEnd"/>
+      <w:r>
+        <w:rPr>
+          <w:sz w:val="16"/>
+          <w:szCs w:val="16"/>
+        </w:rPr>
+        <w:t>: 10.1109/JIOT.2024.3421336.</w:t>
       </w:r>
     </w:p>
     <w:p>
@@ -5169,7 +5966,23 @@
           <w:sz w:val="16"/>
           <w:szCs w:val="16"/>
         </w:rPr>
-        <w:t>, Jun. 2024, doi: https://doi.org/10.1007/s11042-024-19504-1.</w:t>
+        <w:t xml:space="preserve">, Jun. 2024, </w:t>
+      </w:r>
+      <w:proofErr w:type="spellStart"/>
+      <w:r>
+        <w:rPr>
+          <w:sz w:val="16"/>
+          <w:szCs w:val="16"/>
+        </w:rPr>
+        <w:t>doi</w:t>
+      </w:r>
+      <w:proofErr w:type="spellEnd"/>
+      <w:r>
+        <w:rPr>
+          <w:sz w:val="16"/>
+          <w:szCs w:val="16"/>
+        </w:rPr>
+        <w:t>: https://doi.org/10.1007/s11042-024-19504-1.</w:t>
       </w:r>
     </w:p>
     <w:p>
@@ -5230,7 +6043,23 @@
           <w:sz w:val="16"/>
           <w:szCs w:val="16"/>
         </w:rPr>
-        <w:t>, vol. 72, p. 103355, Feb. 2022, doi: https://doi.org/10.1016/j.bspc.2021.103355.</w:t>
+        <w:t xml:space="preserve">, vol. 72, p. 103355, Feb. 2022, </w:t>
+      </w:r>
+      <w:proofErr w:type="spellStart"/>
+      <w:r>
+        <w:rPr>
+          <w:sz w:val="16"/>
+          <w:szCs w:val="16"/>
+        </w:rPr>
+        <w:t>doi</w:t>
+      </w:r>
+      <w:proofErr w:type="spellEnd"/>
+      <w:r>
+        <w:rPr>
+          <w:sz w:val="16"/>
+          <w:szCs w:val="16"/>
+        </w:rPr>
+        <w:t>: https://doi.org/10.1016/j.bspc.2021.103355.</w:t>
       </w:r>
     </w:p>
     <w:p>
@@ -5277,7 +6106,23 @@
           <w:sz w:val="16"/>
           <w:szCs w:val="16"/>
         </w:rPr>
-        <w:t xml:space="preserve"> Reyad, H. Shehata, and M. Karar, “Developed Fall Detection of Elderly Patients in Internet of Healthcare Things,” </w:t>
+        <w:t xml:space="preserve"> Reyad, H. Shehata, and M. </w:t>
+      </w:r>
+      <w:proofErr w:type="spellStart"/>
+      <w:r>
+        <w:rPr>
+          <w:sz w:val="16"/>
+          <w:szCs w:val="16"/>
+        </w:rPr>
+        <w:t>Karar</w:t>
+      </w:r>
+      <w:proofErr w:type="spellEnd"/>
+      <w:r>
+        <w:rPr>
+          <w:sz w:val="16"/>
+          <w:szCs w:val="16"/>
+        </w:rPr>
+        <w:t xml:space="preserve">, “Developed Fall Detection of Elderly Patients in Internet of Healthcare Things,” </w:t>
       </w:r>
       <w:r>
         <w:rPr>
@@ -5293,7 +6138,23 @@
           <w:sz w:val="16"/>
           <w:szCs w:val="16"/>
         </w:rPr>
-        <w:t>, vol. 76, no. 2, pp. 1689–1700, 2023, doi: https://doi.org/10.32604/cmc.2023.039084.</w:t>
+        <w:t xml:space="preserve">, vol. 76, no. 2, pp. 1689–1700, 2023, </w:t>
+      </w:r>
+      <w:proofErr w:type="spellStart"/>
+      <w:r>
+        <w:rPr>
+          <w:sz w:val="16"/>
+          <w:szCs w:val="16"/>
+        </w:rPr>
+        <w:t>doi</w:t>
+      </w:r>
+      <w:proofErr w:type="spellEnd"/>
+      <w:r>
+        <w:rPr>
+          <w:sz w:val="16"/>
+          <w:szCs w:val="16"/>
+        </w:rPr>
+        <w:t>: https://doi.org/10.32604/cmc.2023.039084.</w:t>
       </w:r>
     </w:p>
     <w:p>
@@ -5324,7 +6185,55 @@
           <w:sz w:val="16"/>
           <w:szCs w:val="16"/>
         </w:rPr>
-        <w:t xml:space="preserve">] T. Theodoridis, V. Solachidis, N. Vretos, and P. Daras, “Human fall detection from acceleration measurements using a recurrent neural network,” </w:t>
+        <w:t xml:space="preserve">] T. Theodoridis, V. </w:t>
+      </w:r>
+      <w:proofErr w:type="spellStart"/>
+      <w:r>
+        <w:rPr>
+          <w:sz w:val="16"/>
+          <w:szCs w:val="16"/>
+        </w:rPr>
+        <w:t>Solachidis</w:t>
+      </w:r>
+      <w:proofErr w:type="spellEnd"/>
+      <w:r>
+        <w:rPr>
+          <w:sz w:val="16"/>
+          <w:szCs w:val="16"/>
+        </w:rPr>
+        <w:t xml:space="preserve">, N. </w:t>
+      </w:r>
+      <w:proofErr w:type="spellStart"/>
+      <w:r>
+        <w:rPr>
+          <w:sz w:val="16"/>
+          <w:szCs w:val="16"/>
+        </w:rPr>
+        <w:t>Vretos</w:t>
+      </w:r>
+      <w:proofErr w:type="spellEnd"/>
+      <w:r>
+        <w:rPr>
+          <w:sz w:val="16"/>
+          <w:szCs w:val="16"/>
+        </w:rPr>
+        <w:t xml:space="preserve">, and P. </w:t>
+      </w:r>
+      <w:proofErr w:type="spellStart"/>
+      <w:r>
+        <w:rPr>
+          <w:sz w:val="16"/>
+          <w:szCs w:val="16"/>
+        </w:rPr>
+        <w:t>Daras</w:t>
+      </w:r>
+      <w:proofErr w:type="spellEnd"/>
+      <w:r>
+        <w:rPr>
+          <w:sz w:val="16"/>
+          <w:szCs w:val="16"/>
+        </w:rPr>
+        <w:t xml:space="preserve">, “Human fall detection from acceleration measurements using a recurrent neural network,” </w:t>
       </w:r>
       <w:r>
         <w:rPr>
@@ -5333,7 +6242,27 @@
           <w:sz w:val="16"/>
           <w:szCs w:val="16"/>
         </w:rPr>
-        <w:t>Precision Medicine Powered by pHealth and Connected Health</w:t>
+        <w:t xml:space="preserve">Precision Medicine Powered by </w:t>
+      </w:r>
+      <w:proofErr w:type="spellStart"/>
+      <w:r>
+        <w:rPr>
+          <w:i/>
+          <w:iCs/>
+          <w:sz w:val="16"/>
+          <w:szCs w:val="16"/>
+        </w:rPr>
+        <w:t>pHealth</w:t>
+      </w:r>
+      <w:proofErr w:type="spellEnd"/>
+      <w:r>
+        <w:rPr>
+          <w:i/>
+          <w:iCs/>
+          <w:sz w:val="16"/>
+          <w:szCs w:val="16"/>
+        </w:rPr>
+        <w:t xml:space="preserve"> and Connected Health</w:t>
       </w:r>
       <w:r>
         <w:rPr>
@@ -5371,7 +6300,23 @@
           <w:sz w:val="16"/>
           <w:szCs w:val="16"/>
         </w:rPr>
-        <w:t xml:space="preserve"> C.-B. Lin, Z. Dong, W.-K. Kuan, and Y.-F. Huang, “A Framework for Fall Detection Based on OpenPose Skeleton and LSTM/GRU Models,” </w:t>
+        <w:t xml:space="preserve"> C.-B. Lin, Z. Dong, W.-K. Kuan, and Y.-F. Huang, “A Framework for Fall Detection Based on </w:t>
+      </w:r>
+      <w:proofErr w:type="spellStart"/>
+      <w:r>
+        <w:rPr>
+          <w:sz w:val="16"/>
+          <w:szCs w:val="16"/>
+        </w:rPr>
+        <w:t>OpenPose</w:t>
+      </w:r>
+      <w:proofErr w:type="spellEnd"/>
+      <w:r>
+        <w:rPr>
+          <w:sz w:val="16"/>
+          <w:szCs w:val="16"/>
+        </w:rPr>
+        <w:t xml:space="preserve"> Skeleton and LSTM/GRU Models,” </w:t>
       </w:r>
       <w:r>
         <w:rPr>
@@ -5387,7 +6332,23 @@
           <w:sz w:val="16"/>
           <w:szCs w:val="16"/>
         </w:rPr>
-        <w:t>, vol. 11, no. 1, p. 329, Dec. 2020, doi: https://doi.org/10.3390/app11010329.</w:t>
+        <w:t xml:space="preserve">, vol. 11, no. 1, p. 329, Dec. 2020, </w:t>
+      </w:r>
+      <w:proofErr w:type="spellStart"/>
+      <w:r>
+        <w:rPr>
+          <w:sz w:val="16"/>
+          <w:szCs w:val="16"/>
+        </w:rPr>
+        <w:t>doi</w:t>
+      </w:r>
+      <w:proofErr w:type="spellEnd"/>
+      <w:r>
+        <w:rPr>
+          <w:sz w:val="16"/>
+          <w:szCs w:val="16"/>
+        </w:rPr>
+        <w:t>: https://doi.org/10.3390/app11010329.</w:t>
       </w:r>
     </w:p>
     <w:p>
@@ -5432,7 +6393,23 @@
           <w:sz w:val="16"/>
           <w:szCs w:val="16"/>
         </w:rPr>
-        <w:t xml:space="preserve">Nader Maray, Anne, J. Ni, M. Debnath, and L. Wang, “Transfer Learning on Small Datasets for Improved Fall Detection,” </w:t>
+        <w:t xml:space="preserve">Nader </w:t>
+      </w:r>
+      <w:proofErr w:type="spellStart"/>
+      <w:r>
+        <w:rPr>
+          <w:sz w:val="16"/>
+          <w:szCs w:val="16"/>
+        </w:rPr>
+        <w:t>Maray</w:t>
+      </w:r>
+      <w:proofErr w:type="spellEnd"/>
+      <w:r>
+        <w:rPr>
+          <w:sz w:val="16"/>
+          <w:szCs w:val="16"/>
+        </w:rPr>
+        <w:t xml:space="preserve">, Anne, J. Ni, M. Debnath, and L. Wang, “Transfer Learning on Small Datasets for Improved Fall Detection,” </w:t>
       </w:r>
       <w:r>
         <w:rPr>
@@ -5448,7 +6425,23 @@
           <w:sz w:val="16"/>
           <w:szCs w:val="16"/>
         </w:rPr>
-        <w:t>, vol. 23, no. 3, pp. 1105–1105, Jan. 2023, doi: https://doi.org/10.3390/s23031105.</w:t>
+        <w:t xml:space="preserve">, vol. 23, no. 3, pp. 1105–1105, Jan. 2023, </w:t>
+      </w:r>
+      <w:proofErr w:type="spellStart"/>
+      <w:r>
+        <w:rPr>
+          <w:sz w:val="16"/>
+          <w:szCs w:val="16"/>
+        </w:rPr>
+        <w:t>doi</w:t>
+      </w:r>
+      <w:proofErr w:type="spellEnd"/>
+      <w:r>
+        <w:rPr>
+          <w:sz w:val="16"/>
+          <w:szCs w:val="16"/>
+        </w:rPr>
+        <w:t>: https://doi.org/10.3390/s23031105.</w:t>
       </w:r>
     </w:p>
     <w:p>
@@ -5493,7 +6486,39 @@
           <w:sz w:val="16"/>
           <w:szCs w:val="16"/>
         </w:rPr>
-        <w:t xml:space="preserve">J. Santoyo-Ramón, E. Casilari, and J. Cano-García, “Analysis of a Smartphone-Based Architecture with Multiple Mobility Sensors for Fall Detection with Supervised Learning,” </w:t>
+        <w:t xml:space="preserve">J. Santoyo-Ramón, E. </w:t>
+      </w:r>
+      <w:proofErr w:type="spellStart"/>
+      <w:r>
+        <w:rPr>
+          <w:sz w:val="16"/>
+          <w:szCs w:val="16"/>
+        </w:rPr>
+        <w:t>Casilari</w:t>
+      </w:r>
+      <w:proofErr w:type="spellEnd"/>
+      <w:r>
+        <w:rPr>
+          <w:sz w:val="16"/>
+          <w:szCs w:val="16"/>
+        </w:rPr>
+        <w:t xml:space="preserve">, and J. </w:t>
+      </w:r>
+      <w:proofErr w:type="spellStart"/>
+      <w:r>
+        <w:rPr>
+          <w:sz w:val="16"/>
+          <w:szCs w:val="16"/>
+        </w:rPr>
+        <w:t>Cano</w:t>
+      </w:r>
+      <w:proofErr w:type="spellEnd"/>
+      <w:r>
+        <w:rPr>
+          <w:sz w:val="16"/>
+          <w:szCs w:val="16"/>
+        </w:rPr>
+        <w:t xml:space="preserve">-García, “Analysis of a Smartphone-Based Architecture with Multiple Mobility Sensors for Fall Detection with Supervised Learning,” </w:t>
       </w:r>
       <w:r>
         <w:rPr>
@@ -5509,7 +6534,23 @@
           <w:sz w:val="16"/>
           <w:szCs w:val="16"/>
         </w:rPr>
-        <w:t>, vol. 18, no. 4, p. 1155, Apr. 2018, doi: https://doi.org/10.3390/s18041155.</w:t>
+        <w:t xml:space="preserve">, vol. 18, no. 4, p. 1155, Apr. 2018, </w:t>
+      </w:r>
+      <w:proofErr w:type="spellStart"/>
+      <w:r>
+        <w:rPr>
+          <w:sz w:val="16"/>
+          <w:szCs w:val="16"/>
+        </w:rPr>
+        <w:t>doi</w:t>
+      </w:r>
+      <w:proofErr w:type="spellEnd"/>
+      <w:r>
+        <w:rPr>
+          <w:sz w:val="16"/>
+          <w:szCs w:val="16"/>
+        </w:rPr>
+        <w:t>: https://doi.org/10.3390/s18041155.</w:t>
       </w:r>
     </w:p>
     <w:p>
@@ -5549,7 +6590,23 @@
           <w:sz w:val="16"/>
           <w:szCs w:val="16"/>
         </w:rPr>
-        <w:t>, vol. 24, no. 2, pp. 524–532, Feb. 2020, doi: https://doi.org/10.1109/jbhi.2019.2907498.</w:t>
+        <w:t xml:space="preserve">, vol. 24, no. 2, pp. 524–532, Feb. 2020, </w:t>
+      </w:r>
+      <w:proofErr w:type="spellStart"/>
+      <w:r>
+        <w:rPr>
+          <w:sz w:val="16"/>
+          <w:szCs w:val="16"/>
+        </w:rPr>
+        <w:t>doi</w:t>
+      </w:r>
+      <w:proofErr w:type="spellEnd"/>
+      <w:r>
+        <w:rPr>
+          <w:sz w:val="16"/>
+          <w:szCs w:val="16"/>
+        </w:rPr>
+        <w:t>: https://doi.org/10.1109/jbhi.2019.2907498.</w:t>
       </w:r>
     </w:p>
     <w:p>
@@ -5573,7 +6630,23 @@
           <w:sz w:val="16"/>
           <w:szCs w:val="16"/>
         </w:rPr>
-        <w:t xml:space="preserve"> C. Taramasco et al., “A Novel Monitoring System for Fall Detection in Older People,” </w:t>
+        <w:t xml:space="preserve"> C. </w:t>
+      </w:r>
+      <w:proofErr w:type="spellStart"/>
+      <w:r>
+        <w:rPr>
+          <w:sz w:val="16"/>
+          <w:szCs w:val="16"/>
+        </w:rPr>
+        <w:t>Taramasco</w:t>
+      </w:r>
+      <w:proofErr w:type="spellEnd"/>
+      <w:r>
+        <w:rPr>
+          <w:sz w:val="16"/>
+          <w:szCs w:val="16"/>
+        </w:rPr>
+        <w:t xml:space="preserve"> et al., “A Novel Monitoring System for Fall Detection in Older People,” </w:t>
       </w:r>
       <w:r>
         <w:rPr>
@@ -5589,7 +6662,23 @@
           <w:sz w:val="16"/>
           <w:szCs w:val="16"/>
         </w:rPr>
-        <w:t>, vol. 6, pp. 43563–43574, 2018, doi: https://doi.org/10.1109/access.2018.2861331.</w:t>
+        <w:t xml:space="preserve">, vol. 6, pp. 43563–43574, 2018, </w:t>
+      </w:r>
+      <w:proofErr w:type="spellStart"/>
+      <w:r>
+        <w:rPr>
+          <w:sz w:val="16"/>
+          <w:szCs w:val="16"/>
+        </w:rPr>
+        <w:t>doi</w:t>
+      </w:r>
+      <w:proofErr w:type="spellEnd"/>
+      <w:r>
+        <w:rPr>
+          <w:sz w:val="16"/>
+          <w:szCs w:val="16"/>
+        </w:rPr>
+        <w:t>: https://doi.org/10.1109/access.2018.2861331.</w:t>
       </w:r>
     </w:p>
     <w:p>
@@ -5606,7 +6695,6 @@
           <w:sz w:val="16"/>
           <w:szCs w:val="16"/>
         </w:rPr>
-        <w:lastRenderedPageBreak/>
         <w:t>[15]</w:t>
       </w:r>
       <w:r>
@@ -5614,7 +6702,71 @@
           <w:sz w:val="16"/>
           <w:szCs w:val="16"/>
         </w:rPr>
-        <w:t xml:space="preserve"> A. Lotfi, S. Albawendi, H. Powell, K. Appiah, and C. Langensiepen, “Supporting Independent Living for Older Adults; Employing a Visual Based Fall Detection Through Analysing the Motion and Shape of the Human Body,” </w:t>
+        <w:t xml:space="preserve"> A. </w:t>
+      </w:r>
+      <w:proofErr w:type="spellStart"/>
+      <w:r>
+        <w:rPr>
+          <w:sz w:val="16"/>
+          <w:szCs w:val="16"/>
+        </w:rPr>
+        <w:t>Lotfi</w:t>
+      </w:r>
+      <w:proofErr w:type="spellEnd"/>
+      <w:r>
+        <w:rPr>
+          <w:sz w:val="16"/>
+          <w:szCs w:val="16"/>
+        </w:rPr>
+        <w:t xml:space="preserve">, S. </w:t>
+      </w:r>
+      <w:proofErr w:type="spellStart"/>
+      <w:r>
+        <w:rPr>
+          <w:sz w:val="16"/>
+          <w:szCs w:val="16"/>
+        </w:rPr>
+        <w:t>Albawendi</w:t>
+      </w:r>
+      <w:proofErr w:type="spellEnd"/>
+      <w:r>
+        <w:rPr>
+          <w:sz w:val="16"/>
+          <w:szCs w:val="16"/>
+        </w:rPr>
+        <w:t xml:space="preserve">, H. Powell, K. Appiah, and C. </w:t>
+      </w:r>
+      <w:proofErr w:type="spellStart"/>
+      <w:r>
+        <w:rPr>
+          <w:sz w:val="16"/>
+          <w:szCs w:val="16"/>
+        </w:rPr>
+        <w:t>Langensiepen</w:t>
+      </w:r>
+      <w:proofErr w:type="spellEnd"/>
+      <w:r>
+        <w:rPr>
+          <w:sz w:val="16"/>
+          <w:szCs w:val="16"/>
+        </w:rPr>
+        <w:t xml:space="preserve">, “Supporting Independent Living for Older Adults; Employing a Visual Based Fall Detection Through </w:t>
+      </w:r>
+      <w:proofErr w:type="spellStart"/>
+      <w:r>
+        <w:rPr>
+          <w:sz w:val="16"/>
+          <w:szCs w:val="16"/>
+        </w:rPr>
+        <w:t>Analysing</w:t>
+      </w:r>
+      <w:proofErr w:type="spellEnd"/>
+      <w:r>
+        <w:rPr>
+          <w:sz w:val="16"/>
+          <w:szCs w:val="16"/>
+        </w:rPr>
+        <w:t xml:space="preserve"> the Motion and Shape of the Human Body,” </w:t>
       </w:r>
       <w:r>
         <w:rPr>
@@ -5630,7 +6782,23 @@
           <w:sz w:val="16"/>
           <w:szCs w:val="16"/>
         </w:rPr>
-        <w:t>, vol. 6, pp. 70272–70282, 2018, doi: https://doi.org/10.1109/access.2018.2881237.</w:t>
+        <w:t xml:space="preserve">, vol. 6, pp. 70272–70282, 2018, </w:t>
+      </w:r>
+      <w:proofErr w:type="spellStart"/>
+      <w:r>
+        <w:rPr>
+          <w:sz w:val="16"/>
+          <w:szCs w:val="16"/>
+        </w:rPr>
+        <w:t>doi</w:t>
+      </w:r>
+      <w:proofErr w:type="spellEnd"/>
+      <w:r>
+        <w:rPr>
+          <w:sz w:val="16"/>
+          <w:szCs w:val="16"/>
+        </w:rPr>
+        <w:t>: https://doi.org/10.1109/access.2018.2881237.</w:t>
       </w:r>
     </w:p>
     <w:p>
@@ -5675,7 +6843,39 @@
           <w:sz w:val="16"/>
           <w:szCs w:val="16"/>
         </w:rPr>
-        <w:t xml:space="preserve">T. R. Mauldin, Anne, Vangelis Metsis, M. E. Canby, and Jelena Tesic, “Experimentation and Analysis of Ensemble Deep Learning in IoT Applications,” </w:t>
+        <w:t xml:space="preserve">T. R. Mauldin, Anne, Vangelis </w:t>
+      </w:r>
+      <w:proofErr w:type="spellStart"/>
+      <w:r>
+        <w:rPr>
+          <w:sz w:val="16"/>
+          <w:szCs w:val="16"/>
+        </w:rPr>
+        <w:t>Metsis</w:t>
+      </w:r>
+      <w:proofErr w:type="spellEnd"/>
+      <w:r>
+        <w:rPr>
+          <w:sz w:val="16"/>
+          <w:szCs w:val="16"/>
+        </w:rPr>
+        <w:t xml:space="preserve">, M. E. Canby, and Jelena </w:t>
+      </w:r>
+      <w:proofErr w:type="spellStart"/>
+      <w:r>
+        <w:rPr>
+          <w:sz w:val="16"/>
+          <w:szCs w:val="16"/>
+        </w:rPr>
+        <w:t>Tesic</w:t>
+      </w:r>
+      <w:proofErr w:type="spellEnd"/>
+      <w:r>
+        <w:rPr>
+          <w:sz w:val="16"/>
+          <w:szCs w:val="16"/>
+        </w:rPr>
+        <w:t xml:space="preserve">, “Experimentation and Analysis of Ensemble Deep Learning in IoT Applications,” </w:t>
       </w:r>
       <w:r>
         <w:rPr>
@@ -5722,7 +6922,55 @@
           <w:sz w:val="16"/>
           <w:szCs w:val="16"/>
         </w:rPr>
-        <w:t xml:space="preserve">] P. T. Yamak, L. Yujian, and P. K. Gadosey, “A comparison between Arima, LSTM, and GRU for time series forecasting,” </w:t>
+        <w:t xml:space="preserve">] P. T. </w:t>
+      </w:r>
+      <w:proofErr w:type="spellStart"/>
+      <w:r>
+        <w:rPr>
+          <w:sz w:val="16"/>
+          <w:szCs w:val="16"/>
+        </w:rPr>
+        <w:t>Yamak</w:t>
+      </w:r>
+      <w:proofErr w:type="spellEnd"/>
+      <w:r>
+        <w:rPr>
+          <w:sz w:val="16"/>
+          <w:szCs w:val="16"/>
+        </w:rPr>
+        <w:t xml:space="preserve">, L. </w:t>
+      </w:r>
+      <w:proofErr w:type="spellStart"/>
+      <w:r>
+        <w:rPr>
+          <w:sz w:val="16"/>
+          <w:szCs w:val="16"/>
+        </w:rPr>
+        <w:t>Yujian</w:t>
+      </w:r>
+      <w:proofErr w:type="spellEnd"/>
+      <w:r>
+        <w:rPr>
+          <w:sz w:val="16"/>
+          <w:szCs w:val="16"/>
+        </w:rPr>
+        <w:t xml:space="preserve">, and P. K. </w:t>
+      </w:r>
+      <w:proofErr w:type="spellStart"/>
+      <w:r>
+        <w:rPr>
+          <w:sz w:val="16"/>
+          <w:szCs w:val="16"/>
+        </w:rPr>
+        <w:t>Gadosey</w:t>
+      </w:r>
+      <w:proofErr w:type="spellEnd"/>
+      <w:r>
+        <w:rPr>
+          <w:sz w:val="16"/>
+          <w:szCs w:val="16"/>
+        </w:rPr>
+        <w:t xml:space="preserve">, “A comparison between Arima, LSTM, and GRU for time series forecasting,” </w:t>
       </w:r>
       <w:r>
         <w:rPr>
@@ -5762,7 +7010,39 @@
           <w:sz w:val="16"/>
           <w:szCs w:val="16"/>
         </w:rPr>
-        <w:t xml:space="preserve"> H. Ramirez, S. A. Velastin, S. Cuellar, E. Fabregas, and G. Farias, “Bert for activity recognition using sequences of skeleton features and data augmentation with gan,” </w:t>
+        <w:t xml:space="preserve"> H. Ramirez, S. A. </w:t>
+      </w:r>
+      <w:proofErr w:type="spellStart"/>
+      <w:r>
+        <w:rPr>
+          <w:sz w:val="16"/>
+          <w:szCs w:val="16"/>
+        </w:rPr>
+        <w:t>Velastin</w:t>
+      </w:r>
+      <w:proofErr w:type="spellEnd"/>
+      <w:r>
+        <w:rPr>
+          <w:sz w:val="16"/>
+          <w:szCs w:val="16"/>
+        </w:rPr>
+        <w:t xml:space="preserve">, S. Cuellar, E. Fabregas, and G. Farias, “Bert for activity recognition using sequences of skeleton features and data augmentation with </w:t>
+      </w:r>
+      <w:proofErr w:type="spellStart"/>
+      <w:r>
+        <w:rPr>
+          <w:sz w:val="16"/>
+          <w:szCs w:val="16"/>
+        </w:rPr>
+        <w:t>gan</w:t>
+      </w:r>
+      <w:proofErr w:type="spellEnd"/>
+      <w:r>
+        <w:rPr>
+          <w:sz w:val="16"/>
+          <w:szCs w:val="16"/>
+        </w:rPr>
+        <w:t xml:space="preserve">,” </w:t>
       </w:r>
       <w:r>
         <w:rPr>
@@ -5802,7 +7082,39 @@
           <w:sz w:val="16"/>
           <w:szCs w:val="16"/>
         </w:rPr>
-        <w:t xml:space="preserve"> B. Lim, S. Ö. Arık, N. Loeff, and T. Pfister, “Temporal Fusion Transformers for interpretable multi-horizon time series forecasting,” </w:t>
+        <w:t xml:space="preserve"> B. Lim, S. Ö. </w:t>
+      </w:r>
+      <w:proofErr w:type="spellStart"/>
+      <w:r>
+        <w:rPr>
+          <w:sz w:val="16"/>
+          <w:szCs w:val="16"/>
+        </w:rPr>
+        <w:t>Arık</w:t>
+      </w:r>
+      <w:proofErr w:type="spellEnd"/>
+      <w:r>
+        <w:rPr>
+          <w:sz w:val="16"/>
+          <w:szCs w:val="16"/>
+        </w:rPr>
+        <w:t xml:space="preserve">, N. </w:t>
+      </w:r>
+      <w:proofErr w:type="spellStart"/>
+      <w:r>
+        <w:rPr>
+          <w:sz w:val="16"/>
+          <w:szCs w:val="16"/>
+        </w:rPr>
+        <w:t>Loeff</w:t>
+      </w:r>
+      <w:proofErr w:type="spellEnd"/>
+      <w:r>
+        <w:rPr>
+          <w:sz w:val="16"/>
+          <w:szCs w:val="16"/>
+        </w:rPr>
+        <w:t xml:space="preserve">, and T. Pfister, “Temporal Fusion Transformers for interpretable multi-horizon time series forecasting,” </w:t>
       </w:r>
       <w:r>
         <w:rPr>
@@ -5818,7 +7130,23 @@
           <w:sz w:val="16"/>
           <w:szCs w:val="16"/>
         </w:rPr>
-        <w:t>, vol. 37, no. 4, pp. 1748–1764, Oct. 2021, doi: https://doi.org/10.1016/j.ijforecast.2021.03.012.</w:t>
+        <w:t xml:space="preserve">, vol. 37, no. 4, pp. 1748–1764, Oct. 2021, </w:t>
+      </w:r>
+      <w:proofErr w:type="spellStart"/>
+      <w:r>
+        <w:rPr>
+          <w:sz w:val="16"/>
+          <w:szCs w:val="16"/>
+        </w:rPr>
+        <w:t>doi</w:t>
+      </w:r>
+      <w:proofErr w:type="spellEnd"/>
+      <w:r>
+        <w:rPr>
+          <w:sz w:val="16"/>
+          <w:szCs w:val="16"/>
+        </w:rPr>
+        <w:t>: https://doi.org/10.1016/j.ijforecast.2021.03.012.</w:t>
       </w:r>
     </w:p>
     <w:p>
@@ -5842,7 +7170,23 @@
           <w:sz w:val="16"/>
           <w:szCs w:val="16"/>
         </w:rPr>
-        <w:t xml:space="preserve"> M. S. Al-Rakhami et al., “FallDeF5: A Fall Detection Framework Using 5G-Based Deep Gated Recurrent Unit Networks,” </w:t>
+        <w:t xml:space="preserve"> M. S. Al-</w:t>
+      </w:r>
+      <w:proofErr w:type="spellStart"/>
+      <w:r>
+        <w:rPr>
+          <w:sz w:val="16"/>
+          <w:szCs w:val="16"/>
+        </w:rPr>
+        <w:t>Rakhami</w:t>
+      </w:r>
+      <w:proofErr w:type="spellEnd"/>
+      <w:r>
+        <w:rPr>
+          <w:sz w:val="16"/>
+          <w:szCs w:val="16"/>
+        </w:rPr>
+        <w:t xml:space="preserve"> et al., “FallDeF5: A Fall Detection Framework Using 5G-Based Deep Gated Recurrent Unit Networks,” </w:t>
       </w:r>
       <w:r>
         <w:rPr>
@@ -5858,7 +7202,23 @@
           <w:sz w:val="16"/>
           <w:szCs w:val="16"/>
         </w:rPr>
-        <w:t>, vol. 9, pp. 94299–94308, 2021, doi: https://doi.org/10.1109/access.2021.3091838.</w:t>
+        <w:t xml:space="preserve">, vol. 9, pp. 94299–94308, 2021, </w:t>
+      </w:r>
+      <w:proofErr w:type="spellStart"/>
+      <w:r>
+        <w:rPr>
+          <w:sz w:val="16"/>
+          <w:szCs w:val="16"/>
+        </w:rPr>
+        <w:t>doi</w:t>
+      </w:r>
+      <w:proofErr w:type="spellEnd"/>
+      <w:r>
+        <w:rPr>
+          <w:sz w:val="16"/>
+          <w:szCs w:val="16"/>
+        </w:rPr>
+        <w:t>: https://doi.org/10.1109/access.2021.3091838.</w:t>
       </w:r>
     </w:p>
     <w:p>
@@ -5876,6 +7236,7 @@
           <w:sz w:val="16"/>
           <w:szCs w:val="16"/>
         </w:rPr>
+        <w:lastRenderedPageBreak/>
         <w:t>‌</w:t>
       </w:r>
       <w:r>
@@ -5921,7 +7282,23 @@
           <w:sz w:val="16"/>
           <w:szCs w:val="16"/>
         </w:rPr>
-        <w:t>, vol. 19, no. 7, p. 1644, Apr. 2019, doi: https://doi.org/10.3390/s19071644.</w:t>
+        <w:t xml:space="preserve">, vol. 19, no. 7, p. 1644, Apr. 2019, </w:t>
+      </w:r>
+      <w:proofErr w:type="spellStart"/>
+      <w:r>
+        <w:rPr>
+          <w:sz w:val="16"/>
+          <w:szCs w:val="16"/>
+        </w:rPr>
+        <w:t>doi</w:t>
+      </w:r>
+      <w:proofErr w:type="spellEnd"/>
+      <w:r>
+        <w:rPr>
+          <w:sz w:val="16"/>
+          <w:szCs w:val="16"/>
+        </w:rPr>
+        <w:t>: https://doi.org/10.3390/s19071644.</w:t>
       </w:r>
     </w:p>
     <w:p>

</xml_diff>